<commit_message>
Learning journal and Exercise 1.3
</commit_message>
<xml_diff>
--- a/exercise-1-3/pwd-learning-journal-exercise-1-3.docx
+++ b/exercise-1-3/pwd-learning-journal-exercise-1-3.docx
@@ -154,13 +154,17 @@
           <w:numId w:val="1"/>
         </w:numPr>
         <w:rPr>
-          <w:sz w:val="20"/>
-          <w:szCs w:val="20"/>
-        </w:rPr>
-      </w:pPr>
-      <w:r>
-        <w:rPr>
-          <w:rFonts w:ascii="Roboto" w:eastAsia="Roboto" w:hAnsi="Roboto" w:cs="Roboto"/>
+          <w:i/>
+          <w:iCs/>
+          <w:sz w:val="20"/>
+          <w:szCs w:val="20"/>
+        </w:rPr>
+      </w:pPr>
+      <w:r>
+        <w:rPr>
+          <w:rFonts w:ascii="Roboto" w:eastAsia="Roboto" w:hAnsi="Roboto" w:cs="Roboto"/>
+          <w:i/>
+          <w:iCs/>
           <w:sz w:val="20"/>
           <w:szCs w:val="20"/>
         </w:rPr>
@@ -170,16 +174,48 @@
         <w:rPr>
           <w:rFonts w:ascii="Roboto" w:eastAsia="Roboto" w:hAnsi="Roboto" w:cs="Roboto"/>
           <w:b/>
+          <w:i/>
+          <w:iCs/>
           <w:color w:val="C7254E"/>
           <w:sz w:val="20"/>
           <w:szCs w:val="20"/>
           <w:shd w:val="clear" w:color="auto" w:fill="F9F2F4"/>
         </w:rPr>
-        <w:t>if-elif-else</w:t>
-      </w:r>
-      <w:r>
-        <w:rPr>
-          <w:rFonts w:ascii="Roboto" w:eastAsia="Roboto" w:hAnsi="Roboto" w:cs="Roboto"/>
+        <w:t>if-</w:t>
+      </w:r>
+      <w:proofErr w:type="spellStart"/>
+      <w:r>
+        <w:rPr>
+          <w:rFonts w:ascii="Roboto" w:eastAsia="Roboto" w:hAnsi="Roboto" w:cs="Roboto"/>
+          <w:b/>
+          <w:i/>
+          <w:iCs/>
+          <w:color w:val="C7254E"/>
+          <w:sz w:val="20"/>
+          <w:szCs w:val="20"/>
+          <w:shd w:val="clear" w:color="auto" w:fill="F9F2F4"/>
+        </w:rPr>
+        <w:t>elif</w:t>
+      </w:r>
+      <w:proofErr w:type="spellEnd"/>
+      <w:r>
+        <w:rPr>
+          <w:rFonts w:ascii="Roboto" w:eastAsia="Roboto" w:hAnsi="Roboto" w:cs="Roboto"/>
+          <w:b/>
+          <w:i/>
+          <w:iCs/>
+          <w:color w:val="C7254E"/>
+          <w:sz w:val="20"/>
+          <w:szCs w:val="20"/>
+          <w:shd w:val="clear" w:color="auto" w:fill="F9F2F4"/>
+        </w:rPr>
+        <w:t>-else</w:t>
+      </w:r>
+      <w:r>
+        <w:rPr>
+          <w:rFonts w:ascii="Roboto" w:eastAsia="Roboto" w:hAnsi="Roboto" w:cs="Roboto"/>
+          <w:i/>
+          <w:iCs/>
           <w:sz w:val="20"/>
           <w:szCs w:val="20"/>
         </w:rPr>
@@ -189,16 +225,48 @@
         <w:rPr>
           <w:rFonts w:ascii="Roboto" w:eastAsia="Roboto" w:hAnsi="Roboto" w:cs="Roboto"/>
           <w:b/>
+          <w:i/>
+          <w:iCs/>
           <w:color w:val="C7254E"/>
           <w:sz w:val="20"/>
           <w:szCs w:val="20"/>
           <w:shd w:val="clear" w:color="auto" w:fill="F9F2F4"/>
         </w:rPr>
-        <w:t>if-elif-else</w:t>
-      </w:r>
-      <w:r>
-        <w:rPr>
-          <w:rFonts w:ascii="Roboto" w:eastAsia="Roboto" w:hAnsi="Roboto" w:cs="Roboto"/>
+        <w:t>if-</w:t>
+      </w:r>
+      <w:proofErr w:type="spellStart"/>
+      <w:r>
+        <w:rPr>
+          <w:rFonts w:ascii="Roboto" w:eastAsia="Roboto" w:hAnsi="Roboto" w:cs="Roboto"/>
+          <w:b/>
+          <w:i/>
+          <w:iCs/>
+          <w:color w:val="C7254E"/>
+          <w:sz w:val="20"/>
+          <w:szCs w:val="20"/>
+          <w:shd w:val="clear" w:color="auto" w:fill="F9F2F4"/>
+        </w:rPr>
+        <w:t>elif</w:t>
+      </w:r>
+      <w:proofErr w:type="spellEnd"/>
+      <w:r>
+        <w:rPr>
+          <w:rFonts w:ascii="Roboto" w:eastAsia="Roboto" w:hAnsi="Roboto" w:cs="Roboto"/>
+          <w:b/>
+          <w:i/>
+          <w:iCs/>
+          <w:color w:val="C7254E"/>
+          <w:sz w:val="20"/>
+          <w:szCs w:val="20"/>
+          <w:shd w:val="clear" w:color="auto" w:fill="F9F2F4"/>
+        </w:rPr>
+        <w:t>-else</w:t>
+      </w:r>
+      <w:r>
+        <w:rPr>
+          <w:rFonts w:ascii="Roboto" w:eastAsia="Roboto" w:hAnsi="Roboto" w:cs="Roboto"/>
+          <w:i/>
+          <w:iCs/>
           <w:sz w:val="20"/>
           <w:szCs w:val="20"/>
         </w:rPr>
@@ -207,6 +275,8 @@
       <w:r>
         <w:rPr>
           <w:rFonts w:ascii="Roboto" w:eastAsia="Roboto" w:hAnsi="Roboto" w:cs="Roboto"/>
+          <w:i/>
+          <w:iCs/>
           <w:sz w:val="20"/>
           <w:szCs w:val="20"/>
         </w:rPr>
@@ -221,13 +291,17 @@
         </w:numPr>
         <w:rPr>
           <w:rFonts w:ascii="Roboto" w:eastAsia="Roboto" w:hAnsi="Roboto" w:cs="Roboto"/>
-          <w:sz w:val="20"/>
-          <w:szCs w:val="20"/>
-        </w:rPr>
-      </w:pPr>
-      <w:r>
-        <w:rPr>
-          <w:rFonts w:ascii="Roboto" w:eastAsia="Roboto" w:hAnsi="Roboto" w:cs="Roboto"/>
+          <w:i/>
+          <w:iCs/>
+          <w:sz w:val="20"/>
+          <w:szCs w:val="20"/>
+        </w:rPr>
+      </w:pPr>
+      <w:r>
+        <w:rPr>
+          <w:rFonts w:ascii="Roboto" w:eastAsia="Roboto" w:hAnsi="Roboto" w:cs="Roboto"/>
+          <w:i/>
+          <w:iCs/>
           <w:sz w:val="20"/>
           <w:szCs w:val="20"/>
         </w:rPr>
@@ -242,13 +316,17 @@
         </w:numPr>
         <w:rPr>
           <w:rFonts w:ascii="Roboto" w:eastAsia="Roboto" w:hAnsi="Roboto" w:cs="Roboto"/>
-          <w:sz w:val="20"/>
-          <w:szCs w:val="20"/>
-        </w:rPr>
-      </w:pPr>
-      <w:r>
-        <w:rPr>
-          <w:rFonts w:ascii="Roboto" w:eastAsia="Roboto" w:hAnsi="Roboto" w:cs="Roboto"/>
+          <w:i/>
+          <w:iCs/>
+          <w:sz w:val="20"/>
+          <w:szCs w:val="20"/>
+        </w:rPr>
+      </w:pPr>
+      <w:r>
+        <w:rPr>
+          <w:rFonts w:ascii="Roboto" w:eastAsia="Roboto" w:hAnsi="Roboto" w:cs="Roboto"/>
+          <w:i/>
+          <w:iCs/>
           <w:sz w:val="20"/>
           <w:szCs w:val="20"/>
         </w:rPr>
@@ -263,13 +341,17 @@
         </w:numPr>
         <w:rPr>
           <w:rFonts w:ascii="Roboto" w:eastAsia="Roboto" w:hAnsi="Roboto" w:cs="Roboto"/>
-          <w:sz w:val="20"/>
-          <w:szCs w:val="20"/>
-        </w:rPr>
-      </w:pPr>
-      <w:r>
-        <w:rPr>
-          <w:rFonts w:ascii="Roboto" w:eastAsia="Roboto" w:hAnsi="Roboto" w:cs="Roboto"/>
+          <w:i/>
+          <w:iCs/>
+          <w:sz w:val="20"/>
+          <w:szCs w:val="20"/>
+        </w:rPr>
+      </w:pPr>
+      <w:r>
+        <w:rPr>
+          <w:rFonts w:ascii="Roboto" w:eastAsia="Roboto" w:hAnsi="Roboto" w:cs="Roboto"/>
+          <w:i/>
+          <w:iCs/>
           <w:sz w:val="20"/>
           <w:szCs w:val="20"/>
         </w:rPr>
@@ -284,13 +366,17 @@
         </w:numPr>
         <w:rPr>
           <w:rFonts w:ascii="Roboto" w:eastAsia="Roboto" w:hAnsi="Roboto" w:cs="Roboto"/>
-          <w:sz w:val="20"/>
-          <w:szCs w:val="20"/>
-        </w:rPr>
-      </w:pPr>
-      <w:r>
-        <w:rPr>
-          <w:rFonts w:ascii="Roboto" w:eastAsia="Roboto" w:hAnsi="Roboto" w:cs="Roboto"/>
+          <w:i/>
+          <w:iCs/>
+          <w:sz w:val="20"/>
+          <w:szCs w:val="20"/>
+        </w:rPr>
+      </w:pPr>
+      <w:r>
+        <w:rPr>
+          <w:rFonts w:ascii="Roboto" w:eastAsia="Roboto" w:hAnsi="Roboto" w:cs="Roboto"/>
+          <w:i/>
+          <w:iCs/>
           <w:sz w:val="20"/>
           <w:szCs w:val="20"/>
         </w:rPr>
@@ -301,13 +387,17 @@
       <w:pPr>
         <w:rPr>
           <w:rFonts w:ascii="Roboto" w:eastAsia="Roboto" w:hAnsi="Roboto" w:cs="Roboto"/>
-          <w:sz w:val="20"/>
-          <w:szCs w:val="20"/>
-        </w:rPr>
-      </w:pPr>
-      <w:r>
-        <w:rPr>
-          <w:rFonts w:ascii="Roboto" w:eastAsia="Roboto" w:hAnsi="Roboto" w:cs="Roboto"/>
+          <w:i/>
+          <w:iCs/>
+          <w:sz w:val="20"/>
+          <w:szCs w:val="20"/>
+        </w:rPr>
+      </w:pPr>
+      <w:r>
+        <w:rPr>
+          <w:rFonts w:ascii="Roboto" w:eastAsia="Roboto" w:hAnsi="Roboto" w:cs="Roboto"/>
+          <w:i/>
+          <w:iCs/>
           <w:sz w:val="20"/>
           <w:szCs w:val="20"/>
         </w:rPr>
@@ -319,26 +409,20 @@
         <w:rPr>
           <w:rFonts w:ascii="Roboto" w:eastAsia="Roboto" w:hAnsi="Roboto" w:cs="Roboto"/>
           <w:i/>
-          <w:sz w:val="20"/>
-          <w:szCs w:val="20"/>
-        </w:rPr>
-      </w:pPr>
-      <w:r>
-        <w:rPr>
-          <w:rFonts w:ascii="Roboto" w:eastAsia="Roboto" w:hAnsi="Roboto" w:cs="Roboto"/>
-          <w:sz w:val="20"/>
-          <w:szCs w:val="20"/>
-        </w:rPr>
-        <w:t xml:space="preserve">Write your script here. </w:t>
-      </w:r>
-      <w:r>
-        <w:rPr>
-          <w:rFonts w:ascii="Roboto" w:eastAsia="Roboto" w:hAnsi="Roboto" w:cs="Roboto"/>
-          <w:i/>
-          <w:sz w:val="20"/>
-          <w:szCs w:val="20"/>
-        </w:rPr>
-        <w:t>(Hint: remember what you learned about indents!)</w:t>
+          <w:iCs/>
+          <w:sz w:val="20"/>
+          <w:szCs w:val="20"/>
+        </w:rPr>
+      </w:pPr>
+      <w:r>
+        <w:rPr>
+          <w:rFonts w:ascii="Roboto" w:eastAsia="Roboto" w:hAnsi="Roboto" w:cs="Roboto"/>
+          <w:i/>
+          <w:iCs/>
+          <w:sz w:val="20"/>
+          <w:szCs w:val="20"/>
+        </w:rPr>
+        <w:t>Write your script here. (Hint: remember what you learned about indents!)</w:t>
       </w:r>
     </w:p>
     <w:p>
@@ -381,6 +465,55 @@
                 <w:sz w:val="20"/>
                 <w:szCs w:val="20"/>
                 <w:shd w:val="clear" w:color="auto" w:fill="272822"/>
+                <w:lang w:val="en-US"/>
+              </w:rPr>
+            </w:pPr>
+            <w:r>
+              <w:rPr>
+                <w:rFonts w:ascii="Roboto" w:eastAsia="Roboto" w:hAnsi="Roboto" w:cs="Roboto"/>
+                <w:color w:val="DDDDDD"/>
+                <w:sz w:val="20"/>
+                <w:szCs w:val="20"/>
+                <w:shd w:val="clear" w:color="auto" w:fill="272822"/>
+                <w:lang w:val="en-US"/>
+              </w:rPr>
+              <w:t xml:space="preserve">destination = </w:t>
+            </w:r>
+            <w:proofErr w:type="gramStart"/>
+            <w:r>
+              <w:rPr>
+                <w:rFonts w:ascii="Roboto" w:eastAsia="Roboto" w:hAnsi="Roboto" w:cs="Roboto"/>
+                <w:color w:val="DDDDDD"/>
+                <w:sz w:val="20"/>
+                <w:szCs w:val="20"/>
+                <w:shd w:val="clear" w:color="auto" w:fill="272822"/>
+                <w:lang w:val="en-US"/>
+              </w:rPr>
+              <w:t>str(</w:t>
+            </w:r>
+            <w:proofErr w:type="gramEnd"/>
+            <w:r>
+              <w:rPr>
+                <w:rFonts w:ascii="Roboto" w:eastAsia="Roboto" w:hAnsi="Roboto" w:cs="Roboto"/>
+                <w:color w:val="DDDDDD"/>
+                <w:sz w:val="20"/>
+                <w:szCs w:val="20"/>
+                <w:shd w:val="clear" w:color="auto" w:fill="272822"/>
+                <w:lang w:val="en-US"/>
+              </w:rPr>
+              <w:t>input("Where would you like to travel?: "))</w:t>
+            </w:r>
+          </w:p>
+          <w:p>
+            <w:pPr>
+              <w:widowControl w:val="0"/>
+              <w:rPr>
+                <w:rFonts w:ascii="Roboto" w:eastAsia="Roboto" w:hAnsi="Roboto" w:cs="Roboto"/>
+                <w:color w:val="DDDDDD"/>
+                <w:sz w:val="20"/>
+                <w:szCs w:val="20"/>
+                <w:shd w:val="clear" w:color="auto" w:fill="272822"/>
+                <w:lang w:val="en-US"/>
               </w:rPr>
             </w:pPr>
           </w:p>
@@ -393,8 +526,20 @@
                 <w:sz w:val="20"/>
                 <w:szCs w:val="20"/>
                 <w:shd w:val="clear" w:color="auto" w:fill="272822"/>
+                <w:lang w:val="en-US"/>
               </w:rPr>
             </w:pPr>
+            <w:r>
+              <w:rPr>
+                <w:rFonts w:ascii="Roboto" w:eastAsia="Roboto" w:hAnsi="Roboto" w:cs="Roboto"/>
+                <w:color w:val="DDDDDD"/>
+                <w:sz w:val="20"/>
+                <w:szCs w:val="20"/>
+                <w:shd w:val="clear" w:color="auto" w:fill="272822"/>
+                <w:lang w:val="en-US"/>
+              </w:rPr>
+              <w:t>if destination == "New York City":</w:t>
+            </w:r>
           </w:p>
           <w:p>
             <w:pPr>
@@ -405,8 +550,44 @@
                 <w:sz w:val="20"/>
                 <w:szCs w:val="20"/>
                 <w:shd w:val="clear" w:color="auto" w:fill="272822"/>
+                <w:lang w:val="en-US"/>
               </w:rPr>
             </w:pPr>
+            <w:r>
+              <w:rPr>
+                <w:rFonts w:ascii="Roboto" w:eastAsia="Roboto" w:hAnsi="Roboto" w:cs="Roboto"/>
+                <w:color w:val="DDDDDD"/>
+                <w:sz w:val="20"/>
+                <w:szCs w:val="20"/>
+                <w:shd w:val="clear" w:color="auto" w:fill="272822"/>
+                <w:lang w:val="en-US"/>
+              </w:rPr>
+              <w:t xml:space="preserve">    </w:t>
+            </w:r>
+            <w:proofErr w:type="gramStart"/>
+            <w:r>
+              <w:rPr>
+                <w:rFonts w:ascii="Roboto" w:eastAsia="Roboto" w:hAnsi="Roboto" w:cs="Roboto"/>
+                <w:color w:val="DDDDDD"/>
+                <w:sz w:val="20"/>
+                <w:szCs w:val="20"/>
+                <w:shd w:val="clear" w:color="auto" w:fill="272822"/>
+                <w:lang w:val="en-US"/>
+              </w:rPr>
+              <w:t>print(</w:t>
+            </w:r>
+            <w:proofErr w:type="gramEnd"/>
+            <w:r>
+              <w:rPr>
+                <w:rFonts w:ascii="Roboto" w:eastAsia="Roboto" w:hAnsi="Roboto" w:cs="Roboto"/>
+                <w:color w:val="DDDDDD"/>
+                <w:sz w:val="20"/>
+                <w:szCs w:val="20"/>
+                <w:shd w:val="clear" w:color="auto" w:fill="272822"/>
+                <w:lang w:val="en-US"/>
+              </w:rPr>
+              <w:t>"Enjoy your stay in New York City!")</w:t>
+            </w:r>
           </w:p>
           <w:p>
             <w:pPr>
@@ -417,8 +598,33 @@
                 <w:sz w:val="20"/>
                 <w:szCs w:val="20"/>
                 <w:shd w:val="clear" w:color="auto" w:fill="272822"/>
+                <w:lang w:val="en-US"/>
               </w:rPr>
             </w:pPr>
+            <w:proofErr w:type="spellStart"/>
+            <w:r>
+              <w:rPr>
+                <w:rFonts w:ascii="Roboto" w:eastAsia="Roboto" w:hAnsi="Roboto" w:cs="Roboto"/>
+                <w:color w:val="DDDDDD"/>
+                <w:sz w:val="20"/>
+                <w:szCs w:val="20"/>
+                <w:shd w:val="clear" w:color="auto" w:fill="272822"/>
+                <w:lang w:val="en-US"/>
+              </w:rPr>
+              <w:t>elif</w:t>
+            </w:r>
+            <w:proofErr w:type="spellEnd"/>
+            <w:r>
+              <w:rPr>
+                <w:rFonts w:ascii="Roboto" w:eastAsia="Roboto" w:hAnsi="Roboto" w:cs="Roboto"/>
+                <w:color w:val="DDDDDD"/>
+                <w:sz w:val="20"/>
+                <w:szCs w:val="20"/>
+                <w:shd w:val="clear" w:color="auto" w:fill="272822"/>
+                <w:lang w:val="en-US"/>
+              </w:rPr>
+              <w:t xml:space="preserve"> destination == "Paris":</w:t>
+            </w:r>
           </w:p>
           <w:p>
             <w:pPr>
@@ -429,8 +635,201 @@
                 <w:sz w:val="20"/>
                 <w:szCs w:val="20"/>
                 <w:shd w:val="clear" w:color="auto" w:fill="272822"/>
+                <w:lang w:val="en-US"/>
               </w:rPr>
             </w:pPr>
+            <w:r>
+              <w:rPr>
+                <w:rFonts w:ascii="Roboto" w:eastAsia="Roboto" w:hAnsi="Roboto" w:cs="Roboto"/>
+                <w:color w:val="DDDDDD"/>
+                <w:sz w:val="20"/>
+                <w:szCs w:val="20"/>
+                <w:shd w:val="clear" w:color="auto" w:fill="272822"/>
+                <w:lang w:val="en-US"/>
+              </w:rPr>
+              <w:t xml:space="preserve">    </w:t>
+            </w:r>
+            <w:proofErr w:type="gramStart"/>
+            <w:r>
+              <w:rPr>
+                <w:rFonts w:ascii="Roboto" w:eastAsia="Roboto" w:hAnsi="Roboto" w:cs="Roboto"/>
+                <w:color w:val="DDDDDD"/>
+                <w:sz w:val="20"/>
+                <w:szCs w:val="20"/>
+                <w:shd w:val="clear" w:color="auto" w:fill="272822"/>
+                <w:lang w:val="en-US"/>
+              </w:rPr>
+              <w:t>print(</w:t>
+            </w:r>
+            <w:proofErr w:type="gramEnd"/>
+            <w:r>
+              <w:rPr>
+                <w:rFonts w:ascii="Roboto" w:eastAsia="Roboto" w:hAnsi="Roboto" w:cs="Roboto"/>
+                <w:color w:val="DDDDDD"/>
+                <w:sz w:val="20"/>
+                <w:szCs w:val="20"/>
+                <w:shd w:val="clear" w:color="auto" w:fill="272822"/>
+                <w:lang w:val="en-US"/>
+              </w:rPr>
+              <w:t>"Enjoy your stay in Paris!")</w:t>
+            </w:r>
+          </w:p>
+          <w:p>
+            <w:pPr>
+              <w:widowControl w:val="0"/>
+              <w:rPr>
+                <w:rFonts w:ascii="Roboto" w:eastAsia="Roboto" w:hAnsi="Roboto" w:cs="Roboto"/>
+                <w:color w:val="DDDDDD"/>
+                <w:sz w:val="20"/>
+                <w:szCs w:val="20"/>
+                <w:shd w:val="clear" w:color="auto" w:fill="272822"/>
+                <w:lang w:val="en-US"/>
+              </w:rPr>
+            </w:pPr>
+            <w:proofErr w:type="spellStart"/>
+            <w:r>
+              <w:rPr>
+                <w:rFonts w:ascii="Roboto" w:eastAsia="Roboto" w:hAnsi="Roboto" w:cs="Roboto"/>
+                <w:color w:val="DDDDDD"/>
+                <w:sz w:val="20"/>
+                <w:szCs w:val="20"/>
+                <w:shd w:val="clear" w:color="auto" w:fill="272822"/>
+                <w:lang w:val="en-US"/>
+              </w:rPr>
+              <w:t>elif</w:t>
+            </w:r>
+            <w:proofErr w:type="spellEnd"/>
+            <w:r>
+              <w:rPr>
+                <w:rFonts w:ascii="Roboto" w:eastAsia="Roboto" w:hAnsi="Roboto" w:cs="Roboto"/>
+                <w:color w:val="DDDDDD"/>
+                <w:sz w:val="20"/>
+                <w:szCs w:val="20"/>
+                <w:shd w:val="clear" w:color="auto" w:fill="272822"/>
+                <w:lang w:val="en-US"/>
+              </w:rPr>
+              <w:t xml:space="preserve"> destination == "Milan":</w:t>
+            </w:r>
+          </w:p>
+          <w:p>
+            <w:pPr>
+              <w:widowControl w:val="0"/>
+              <w:rPr>
+                <w:rFonts w:ascii="Roboto" w:eastAsia="Roboto" w:hAnsi="Roboto" w:cs="Roboto"/>
+                <w:color w:val="DDDDDD"/>
+                <w:sz w:val="20"/>
+                <w:szCs w:val="20"/>
+                <w:shd w:val="clear" w:color="auto" w:fill="272822"/>
+                <w:lang w:val="en-US"/>
+              </w:rPr>
+            </w:pPr>
+            <w:r>
+              <w:rPr>
+                <w:rFonts w:ascii="Roboto" w:eastAsia="Roboto" w:hAnsi="Roboto" w:cs="Roboto"/>
+                <w:color w:val="DDDDDD"/>
+                <w:sz w:val="20"/>
+                <w:szCs w:val="20"/>
+                <w:shd w:val="clear" w:color="auto" w:fill="272822"/>
+                <w:lang w:val="en-US"/>
+              </w:rPr>
+              <w:t xml:space="preserve">    </w:t>
+            </w:r>
+            <w:proofErr w:type="gramStart"/>
+            <w:r>
+              <w:rPr>
+                <w:rFonts w:ascii="Roboto" w:eastAsia="Roboto" w:hAnsi="Roboto" w:cs="Roboto"/>
+                <w:color w:val="DDDDDD"/>
+                <w:sz w:val="20"/>
+                <w:szCs w:val="20"/>
+                <w:shd w:val="clear" w:color="auto" w:fill="272822"/>
+                <w:lang w:val="en-US"/>
+              </w:rPr>
+              <w:t>print(</w:t>
+            </w:r>
+            <w:proofErr w:type="gramEnd"/>
+            <w:r>
+              <w:rPr>
+                <w:rFonts w:ascii="Roboto" w:eastAsia="Roboto" w:hAnsi="Roboto" w:cs="Roboto"/>
+                <w:color w:val="DDDDDD"/>
+                <w:sz w:val="20"/>
+                <w:szCs w:val="20"/>
+                <w:shd w:val="clear" w:color="auto" w:fill="272822"/>
+                <w:lang w:val="en-US"/>
+              </w:rPr>
+              <w:t>"Enjoy your stay in Milan!")</w:t>
+            </w:r>
+          </w:p>
+          <w:p>
+            <w:pPr>
+              <w:widowControl w:val="0"/>
+              <w:rPr>
+                <w:rFonts w:ascii="Roboto" w:eastAsia="Roboto" w:hAnsi="Roboto" w:cs="Roboto"/>
+                <w:color w:val="DDDDDD"/>
+                <w:sz w:val="20"/>
+                <w:szCs w:val="20"/>
+                <w:shd w:val="clear" w:color="auto" w:fill="272822"/>
+                <w:lang w:val="en-US"/>
+              </w:rPr>
+            </w:pPr>
+            <w:r>
+              <w:rPr>
+                <w:rFonts w:ascii="Roboto" w:eastAsia="Roboto" w:hAnsi="Roboto" w:cs="Roboto"/>
+                <w:color w:val="DDDDDD"/>
+                <w:sz w:val="20"/>
+                <w:szCs w:val="20"/>
+                <w:shd w:val="clear" w:color="auto" w:fill="272822"/>
+                <w:lang w:val="en-US"/>
+              </w:rPr>
+              <w:t xml:space="preserve">else: </w:t>
+            </w:r>
+          </w:p>
+          <w:p>
+            <w:pPr>
+              <w:widowControl w:val="0"/>
+              <w:rPr>
+                <w:rFonts w:ascii="Roboto" w:eastAsia="Roboto" w:hAnsi="Roboto" w:cs="Roboto"/>
+                <w:color w:val="DDDDDD"/>
+                <w:sz w:val="20"/>
+                <w:szCs w:val="20"/>
+                <w:shd w:val="clear" w:color="auto" w:fill="272822"/>
+                <w:lang w:val="en-US"/>
+              </w:rPr>
+            </w:pPr>
+            <w:r>
+              <w:rPr>
+                <w:rFonts w:ascii="Roboto" w:eastAsia="Roboto" w:hAnsi="Roboto" w:cs="Roboto"/>
+                <w:color w:val="DDDDDD"/>
+                <w:sz w:val="20"/>
+                <w:szCs w:val="20"/>
+                <w:shd w:val="clear" w:color="auto" w:fill="272822"/>
+                <w:lang w:val="en-US"/>
+              </w:rPr>
+              <w:t xml:space="preserve">    </w:t>
+            </w:r>
+            <w:proofErr w:type="gramStart"/>
+            <w:r>
+              <w:rPr>
+                <w:rFonts w:ascii="Roboto" w:eastAsia="Roboto" w:hAnsi="Roboto" w:cs="Roboto"/>
+                <w:color w:val="DDDDDD"/>
+                <w:sz w:val="20"/>
+                <w:szCs w:val="20"/>
+                <w:shd w:val="clear" w:color="auto" w:fill="272822"/>
+                <w:lang w:val="en-US"/>
+              </w:rPr>
+              <w:t>print(</w:t>
+            </w:r>
+            <w:proofErr w:type="gramEnd"/>
+            <w:r>
+              <w:rPr>
+                <w:rFonts w:ascii="Roboto" w:eastAsia="Roboto" w:hAnsi="Roboto" w:cs="Roboto"/>
+                <w:color w:val="DDDDDD"/>
+                <w:sz w:val="20"/>
+                <w:szCs w:val="20"/>
+                <w:shd w:val="clear" w:color="auto" w:fill="272822"/>
+                <w:lang w:val="en-US"/>
+              </w:rPr>
+              <w:t>"Oops, that destination is not currently available.")</w:t>
+            </w:r>
           </w:p>
           <w:p>
             <w:pPr>
@@ -464,13 +863,17 @@
         </w:numPr>
         <w:rPr>
           <w:rFonts w:ascii="Roboto" w:eastAsia="Roboto" w:hAnsi="Roboto" w:cs="Roboto"/>
-          <w:sz w:val="20"/>
-          <w:szCs w:val="20"/>
-        </w:rPr>
-      </w:pPr>
-      <w:r>
-        <w:rPr>
-          <w:rFonts w:ascii="Roboto" w:eastAsia="Roboto" w:hAnsi="Roboto" w:cs="Roboto"/>
+          <w:i/>
+          <w:iCs/>
+          <w:sz w:val="20"/>
+          <w:szCs w:val="20"/>
+        </w:rPr>
+      </w:pPr>
+      <w:r>
+        <w:rPr>
+          <w:rFonts w:ascii="Roboto" w:eastAsia="Roboto" w:hAnsi="Roboto" w:cs="Roboto"/>
+          <w:i/>
+          <w:iCs/>
           <w:sz w:val="20"/>
           <w:szCs w:val="20"/>
         </w:rPr>
@@ -503,6 +906,62 @@
           <w:sz w:val="20"/>
           <w:szCs w:val="20"/>
         </w:rPr>
+        <w:t>, allowing you to perform operations based on multiple conditions. There are three</w:t>
+      </w:r>
+      <w:r>
+        <w:rPr>
+          <w:rFonts w:ascii="Roboto" w:eastAsia="Roboto" w:hAnsi="Roboto" w:cs="Roboto"/>
+          <w:sz w:val="20"/>
+          <w:szCs w:val="20"/>
+        </w:rPr>
+        <w:t xml:space="preserve"> </w:t>
+      </w:r>
+      <w:r>
+        <w:rPr>
+          <w:rFonts w:ascii="Roboto" w:eastAsia="Roboto" w:hAnsi="Roboto" w:cs="Roboto"/>
+          <w:sz w:val="20"/>
+          <w:szCs w:val="20"/>
+        </w:rPr>
+        <w:t>Boolean</w:t>
+      </w:r>
+      <w:r>
+        <w:rPr>
+          <w:rFonts w:ascii="Roboto" w:eastAsia="Roboto" w:hAnsi="Roboto" w:cs="Roboto"/>
+          <w:sz w:val="20"/>
+          <w:szCs w:val="20"/>
+        </w:rPr>
+        <w:t xml:space="preserve"> logic</w:t>
+      </w:r>
+      <w:r>
+        <w:rPr>
+          <w:rFonts w:ascii="Roboto" w:eastAsia="Roboto" w:hAnsi="Roboto" w:cs="Roboto"/>
+          <w:sz w:val="20"/>
+          <w:szCs w:val="20"/>
+        </w:rPr>
+        <w:t xml:space="preserve"> operators, “a</w:t>
+      </w:r>
+      <w:r>
+        <w:rPr>
+          <w:rFonts w:ascii="Roboto" w:eastAsia="Roboto" w:hAnsi="Roboto" w:cs="Roboto"/>
+          <w:sz w:val="20"/>
+          <w:szCs w:val="20"/>
+        </w:rPr>
+        <w:t>nd</w:t>
+      </w:r>
+      <w:r>
+        <w:rPr>
+          <w:rFonts w:ascii="Roboto" w:eastAsia="Roboto" w:hAnsi="Roboto" w:cs="Roboto"/>
+          <w:sz w:val="20"/>
+          <w:szCs w:val="20"/>
+        </w:rPr>
+        <w:t>”</w:t>
+      </w:r>
+      <w:r>
+        <w:rPr>
+          <w:rFonts w:ascii="Roboto" w:eastAsia="Roboto" w:hAnsi="Roboto" w:cs="Roboto"/>
+          <w:sz w:val="20"/>
+          <w:szCs w:val="20"/>
+        </w:rPr>
         <w:t xml:space="preserve">, </w:t>
       </w:r>
       <w:r>
@@ -511,55 +970,15 @@
           <w:sz w:val="20"/>
           <w:szCs w:val="20"/>
         </w:rPr>
-        <w:t>allowing you to perform operations based on multiple conditions.</w:t>
-      </w:r>
-      <w:r>
-        <w:rPr>
-          <w:rFonts w:ascii="Roboto" w:eastAsia="Roboto" w:hAnsi="Roboto" w:cs="Roboto"/>
-          <w:sz w:val="20"/>
-          <w:szCs w:val="20"/>
-        </w:rPr>
-        <w:t xml:space="preserve"> There are three</w:t>
-      </w:r>
-      <w:r>
-        <w:rPr>
-          <w:rFonts w:ascii="Roboto" w:eastAsia="Roboto" w:hAnsi="Roboto" w:cs="Roboto"/>
-          <w:sz w:val="20"/>
-          <w:szCs w:val="20"/>
-        </w:rPr>
-        <w:t xml:space="preserve"> </w:t>
-      </w:r>
-      <w:r>
-        <w:rPr>
-          <w:rFonts w:ascii="Roboto" w:eastAsia="Roboto" w:hAnsi="Roboto" w:cs="Roboto"/>
-          <w:sz w:val="20"/>
-          <w:szCs w:val="20"/>
-        </w:rPr>
-        <w:t>Boolean</w:t>
-      </w:r>
-      <w:r>
-        <w:rPr>
-          <w:rFonts w:ascii="Roboto" w:eastAsia="Roboto" w:hAnsi="Roboto" w:cs="Roboto"/>
-          <w:sz w:val="20"/>
-          <w:szCs w:val="20"/>
-        </w:rPr>
-        <w:t xml:space="preserve"> logic</w:t>
-      </w:r>
-      <w:r>
-        <w:rPr>
-          <w:rFonts w:ascii="Roboto" w:eastAsia="Roboto" w:hAnsi="Roboto" w:cs="Roboto"/>
-          <w:sz w:val="20"/>
-          <w:szCs w:val="20"/>
-        </w:rPr>
-        <w:t xml:space="preserve"> operators, “a</w:t>
-      </w:r>
-      <w:r>
-        <w:rPr>
-          <w:rFonts w:ascii="Roboto" w:eastAsia="Roboto" w:hAnsi="Roboto" w:cs="Roboto"/>
-          <w:sz w:val="20"/>
-          <w:szCs w:val="20"/>
-        </w:rPr>
-        <w:t>nd</w:t>
+        <w:t>“o</w:t>
+      </w:r>
+      <w:r>
+        <w:rPr>
+          <w:rFonts w:ascii="Roboto" w:eastAsia="Roboto" w:hAnsi="Roboto" w:cs="Roboto"/>
+          <w:sz w:val="20"/>
+          <w:szCs w:val="20"/>
+        </w:rPr>
+        <w:t>r</w:t>
       </w:r>
       <w:r>
         <w:rPr>
@@ -575,38 +994,6 @@
           <w:sz w:val="20"/>
           <w:szCs w:val="20"/>
         </w:rPr>
-        <w:t xml:space="preserve">, </w:t>
-      </w:r>
-      <w:r>
-        <w:rPr>
-          <w:rFonts w:ascii="Roboto" w:eastAsia="Roboto" w:hAnsi="Roboto" w:cs="Roboto"/>
-          <w:sz w:val="20"/>
-          <w:szCs w:val="20"/>
-        </w:rPr>
-        <w:t>“o</w:t>
-      </w:r>
-      <w:r>
-        <w:rPr>
-          <w:rFonts w:ascii="Roboto" w:eastAsia="Roboto" w:hAnsi="Roboto" w:cs="Roboto"/>
-          <w:sz w:val="20"/>
-          <w:szCs w:val="20"/>
-        </w:rPr>
-        <w:t>r</w:t>
-      </w:r>
-      <w:r>
-        <w:rPr>
-          <w:rFonts w:ascii="Roboto" w:eastAsia="Roboto" w:hAnsi="Roboto" w:cs="Roboto"/>
-          <w:sz w:val="20"/>
-          <w:szCs w:val="20"/>
-        </w:rPr>
-        <w:t>”</w:t>
-      </w:r>
-      <w:r>
-        <w:rPr>
-          <w:rFonts w:ascii="Roboto" w:eastAsia="Roboto" w:hAnsi="Roboto" w:cs="Roboto"/>
-          <w:sz w:val="20"/>
-          <w:szCs w:val="20"/>
-        </w:rPr>
         <w:t xml:space="preserve"> and </w:t>
       </w:r>
       <w:r>
@@ -639,23 +1026,47 @@
           <w:sz w:val="20"/>
           <w:szCs w:val="20"/>
         </w:rPr>
-        <w:t xml:space="preserve"> “And” returns True only if all conditions are met, “or” returns True if at least one condition is met. “Not”</w:t>
-      </w:r>
-      <w:r>
-        <w:rPr>
-          <w:rFonts w:ascii="Roboto" w:eastAsia="Roboto" w:hAnsi="Roboto" w:cs="Roboto"/>
-          <w:sz w:val="20"/>
-          <w:szCs w:val="20"/>
-        </w:rPr>
-        <w:t xml:space="preserve"> </w:t>
-      </w:r>
-      <w:r>
-        <w:rPr>
-          <w:rFonts w:ascii="Roboto" w:eastAsia="Roboto" w:hAnsi="Roboto" w:cs="Roboto"/>
-          <w:sz w:val="20"/>
-          <w:szCs w:val="20"/>
-        </w:rPr>
-        <w:t>is used to reverse the result of a logical expression</w:t>
+        <w:t xml:space="preserve"> “</w:t>
+      </w:r>
+      <w:r>
+        <w:rPr>
+          <w:rFonts w:ascii="Roboto" w:eastAsia="Roboto" w:hAnsi="Roboto" w:cs="Roboto"/>
+          <w:sz w:val="20"/>
+          <w:szCs w:val="20"/>
+        </w:rPr>
+        <w:t>a</w:t>
+      </w:r>
+      <w:r>
+        <w:rPr>
+          <w:rFonts w:ascii="Roboto" w:eastAsia="Roboto" w:hAnsi="Roboto" w:cs="Roboto"/>
+          <w:sz w:val="20"/>
+          <w:szCs w:val="20"/>
+        </w:rPr>
+        <w:t>nd” returns True only if all conditions are met, “or” returns True if at least one condition is met. “</w:t>
+      </w:r>
+      <w:r>
+        <w:rPr>
+          <w:rFonts w:ascii="Roboto" w:eastAsia="Roboto" w:hAnsi="Roboto" w:cs="Roboto"/>
+          <w:sz w:val="20"/>
+          <w:szCs w:val="20"/>
+        </w:rPr>
+        <w:t>n</w:t>
+      </w:r>
+      <w:r>
+        <w:rPr>
+          <w:rFonts w:ascii="Roboto" w:eastAsia="Roboto" w:hAnsi="Roboto" w:cs="Roboto"/>
+          <w:sz w:val="20"/>
+          <w:szCs w:val="20"/>
+        </w:rPr>
+        <w:t>ot”</w:t>
+      </w:r>
+      <w:r>
+        <w:rPr>
+          <w:rFonts w:ascii="Roboto" w:eastAsia="Roboto" w:hAnsi="Roboto" w:cs="Roboto"/>
+          <w:sz w:val="20"/>
+          <w:szCs w:val="20"/>
+        </w:rPr>
+        <w:t xml:space="preserve"> is used to reverse the result of a logical expression</w:t>
       </w:r>
       <w:r>
         <w:rPr>
@@ -684,16 +1095,21 @@
         </w:numPr>
         <w:rPr>
           <w:rFonts w:ascii="Roboto" w:eastAsia="Roboto" w:hAnsi="Roboto" w:cs="Roboto"/>
-          <w:sz w:val="20"/>
-          <w:szCs w:val="20"/>
-        </w:rPr>
-      </w:pPr>
-      <w:r>
-        <w:rPr>
-          <w:rFonts w:ascii="Roboto" w:eastAsia="Roboto" w:hAnsi="Roboto" w:cs="Roboto"/>
-          <w:sz w:val="20"/>
-          <w:szCs w:val="20"/>
-        </w:rPr>
+          <w:i/>
+          <w:iCs/>
+          <w:sz w:val="20"/>
+          <w:szCs w:val="20"/>
+        </w:rPr>
+      </w:pPr>
+      <w:r>
+        <w:rPr>
+          <w:rFonts w:ascii="Roboto" w:eastAsia="Roboto" w:hAnsi="Roboto" w:cs="Roboto"/>
+          <w:i/>
+          <w:iCs/>
+          <w:sz w:val="20"/>
+          <w:szCs w:val="20"/>
+        </w:rPr>
+        <w:lastRenderedPageBreak/>
         <w:t>What are functions in Python? When and why are they useful?</w:t>
       </w:r>
     </w:p>
@@ -779,7 +1195,7 @@
           <w:sz w:val="20"/>
           <w:szCs w:val="20"/>
         </w:rPr>
-        <w:t>for things to repeat or re-use. Efficiency.</w:t>
+        <w:t xml:space="preserve">for things to repeat or re-use. </w:t>
       </w:r>
     </w:p>
     <w:p>
@@ -799,19 +1215,125 @@
         </w:numPr>
         <w:rPr>
           <w:rFonts w:ascii="Roboto" w:eastAsia="Roboto" w:hAnsi="Roboto" w:cs="Roboto"/>
-          <w:sz w:val="20"/>
-          <w:szCs w:val="20"/>
-        </w:rPr>
-      </w:pPr>
-      <w:r>
-        <w:rPr>
-          <w:rFonts w:ascii="Roboto" w:eastAsia="Roboto" w:hAnsi="Roboto" w:cs="Roboto"/>
-          <w:sz w:val="20"/>
-          <w:szCs w:val="20"/>
-        </w:rPr>
-        <w:lastRenderedPageBreak/>
+          <w:i/>
+          <w:iCs/>
+          <w:sz w:val="20"/>
+          <w:szCs w:val="20"/>
+        </w:rPr>
+      </w:pPr>
+      <w:r>
+        <w:rPr>
+          <w:rFonts w:ascii="Roboto" w:eastAsia="Roboto" w:hAnsi="Roboto" w:cs="Roboto"/>
+          <w:i/>
+          <w:iCs/>
+          <w:sz w:val="20"/>
+          <w:szCs w:val="20"/>
+        </w:rPr>
         <w:t>In the section for Exercise 1 in this Learning Journal, you were asked in question 3 to set some goals for yourself while you complete this course.  In preparation for your next mentor call, make some notes on how you’ve progressed towards your goals so far.</w:t>
       </w:r>
+    </w:p>
+    <w:p>
+      <w:pPr>
+        <w:numPr>
+          <w:ilvl w:val="1"/>
+          <w:numId w:val="1"/>
+        </w:numPr>
+        <w:rPr>
+          <w:rFonts w:ascii="Roboto" w:eastAsia="Roboto" w:hAnsi="Roboto" w:cs="Roboto"/>
+          <w:sz w:val="20"/>
+          <w:szCs w:val="20"/>
+        </w:rPr>
+      </w:pPr>
+      <w:r>
+        <w:rPr>
+          <w:rFonts w:ascii="Roboto" w:eastAsia="Roboto" w:hAnsi="Roboto" w:cs="Roboto"/>
+          <w:sz w:val="20"/>
+          <w:szCs w:val="20"/>
+        </w:rPr>
+        <w:t>I think I am making good progress on my goals. I have not seen a “bonus” assignment in a task yet, but I have been doing the optional code practice challenges. Below is what I wrote in for Exercise 1.</w:t>
+      </w:r>
+    </w:p>
+    <w:p>
+      <w:pPr>
+        <w:numPr>
+          <w:ilvl w:val="2"/>
+          <w:numId w:val="1"/>
+        </w:numPr>
+        <w:rPr>
+          <w:rFonts w:ascii="Roboto" w:eastAsia="Roboto" w:hAnsi="Roboto" w:cs="Roboto"/>
+          <w:sz w:val="20"/>
+          <w:szCs w:val="20"/>
+        </w:rPr>
+      </w:pPr>
+      <w:r>
+        <w:rPr>
+          <w:rFonts w:ascii="Roboto" w:eastAsia="Roboto" w:hAnsi="Roboto" w:cs="Roboto"/>
+          <w:sz w:val="20"/>
+          <w:szCs w:val="20"/>
+        </w:rPr>
+        <w:t>What do you want to learn about Python? – Everything in the lessons and the additional readings, if I have time</w:t>
+      </w:r>
+    </w:p>
+    <w:p>
+      <w:pPr>
+        <w:numPr>
+          <w:ilvl w:val="2"/>
+          <w:numId w:val="1"/>
+        </w:numPr>
+        <w:rPr>
+          <w:rFonts w:ascii="Roboto" w:eastAsia="Roboto" w:hAnsi="Roboto" w:cs="Roboto"/>
+          <w:sz w:val="20"/>
+          <w:szCs w:val="20"/>
+        </w:rPr>
+      </w:pPr>
+      <w:r>
+        <w:rPr>
+          <w:rFonts w:ascii="Roboto" w:eastAsia="Roboto" w:hAnsi="Roboto" w:cs="Roboto"/>
+          <w:sz w:val="20"/>
+          <w:szCs w:val="20"/>
+        </w:rPr>
+        <w:t>What do you want to get out of this Achievement? – I want to thoroughly understand everything in this Achievement. I hope I will be able to do the bonus assignments without falling behind.</w:t>
+      </w:r>
+    </w:p>
+    <w:p>
+      <w:pPr>
+        <w:pStyle w:val="ListParagraph"/>
+        <w:numPr>
+          <w:ilvl w:val="2"/>
+          <w:numId w:val="1"/>
+        </w:numPr>
+        <w:rPr>
+          <w:rFonts w:ascii="Roboto" w:eastAsia="Roboto" w:hAnsi="Roboto" w:cs="Roboto"/>
+          <w:sz w:val="20"/>
+          <w:szCs w:val="20"/>
+        </w:rPr>
+      </w:pPr>
+      <w:r>
+        <w:rPr>
+          <w:rFonts w:ascii="Roboto" w:eastAsia="Roboto" w:hAnsi="Roboto" w:cs="Roboto"/>
+          <w:sz w:val="20"/>
+          <w:szCs w:val="20"/>
+        </w:rPr>
+        <w:t>Where or what do you see yourself working on after you complete this Achievement?</w:t>
+      </w:r>
+      <w:r>
+        <w:rPr>
+          <w:rFonts w:ascii="Roboto" w:eastAsia="Roboto" w:hAnsi="Roboto" w:cs="Roboto"/>
+          <w:sz w:val="20"/>
+          <w:szCs w:val="20"/>
+        </w:rPr>
+        <w:t xml:space="preserve"> – Of course, I will move straight to Achievement 2, but I hope to have a deeper understanding of Python. I want to think of all the possibilities of things I can do with the knowledge I have after A1 is completed.</w:t>
+      </w:r>
+    </w:p>
+    <w:p>
+      <w:pPr>
+        <w:ind w:left="1440"/>
+        <w:rPr>
+          <w:rFonts w:ascii="Roboto" w:eastAsia="Roboto" w:hAnsi="Roboto" w:cs="Roboto"/>
+          <w:sz w:val="20"/>
+          <w:szCs w:val="20"/>
+        </w:rPr>
+      </w:pPr>
     </w:p>
     <w:p/>
     <w:sectPr>
@@ -827,6 +1349,119 @@
 <file path=word/numbering.xml><?xml version="1.0" encoding="utf-8"?>
 <w:numbering xmlns:wpc="http://schemas.microsoft.com/office/word/2010/wordprocessingCanvas" xmlns:cx="http://schemas.microsoft.com/office/drawing/2014/chartex" xmlns:cx1="http://schemas.microsoft.com/office/drawing/2015/9/8/chartex" xmlns:cx2="http://schemas.microsoft.com/office/drawing/2015/10/21/chartex" xmlns:cx3="http://schemas.microsoft.com/office/drawing/2016/5/9/chartex" xmlns:cx4="http://schemas.microsoft.com/office/drawing/2016/5/10/chartex" xmlns:cx5="http://schemas.microsoft.com/office/drawing/2016/5/11/chartex" xmlns:cx6="http://schemas.microsoft.com/office/drawing/2016/5/12/chartex" xmlns:cx7="http://schemas.microsoft.com/office/drawing/2016/5/13/chartex" xmlns:cx8="http://schemas.microsoft.com/office/drawing/2016/5/14/chartex" xmlns:mc="http://schemas.openxmlformats.org/markup-compatibility/2006" xmlns:aink="http://schemas.microsoft.com/office/drawing/2016/ink" xmlns:am3d="http://schemas.microsoft.com/office/drawing/2017/model3d" xmlns:o="urn:schemas-microsoft-com:office:office" xmlns:oel="http://schemas.microsoft.com/office/2019/extlst" xmlns:r="http://schemas.openxmlformats.org/officeDocument/2006/relationships" xmlns:m="http://schemas.openxmlformats.org/officeDocument/2006/math" xmlns:v="urn:schemas-microsoft-com:vml" xmlns:wp14="http://schemas.microsoft.com/office/word/2010/wordprocessingDrawing" xmlns:wp="http://schemas.openxmlformats.org/drawingml/2006/wordprocessingDrawing" xmlns:w10="urn:schemas-microsoft-com:office:word" xmlns:w="http://schemas.openxmlformats.org/wordprocessingml/2006/main" xmlns:w14="http://schemas.microsoft.com/office/word/2010/wordml" xmlns:w15="http://schemas.microsoft.com/office/word/2012/wordml" xmlns:w16cex="http://schemas.microsoft.com/office/word/2018/wordml/cex" xmlns:w16cid="http://schemas.microsoft.com/office/word/2016/wordml/cid" xmlns:w16="http://schemas.microsoft.com/office/word/2018/wordml" xmlns:w16du="http://schemas.microsoft.com/office/word/2023/wordml/word16du" xmlns:w16sdtdh="http://schemas.microsoft.com/office/word/2020/wordml/sdtdatahash" xmlns:w16se="http://schemas.microsoft.com/office/word/2015/wordml/symex" xmlns:wpg="http://schemas.microsoft.com/office/word/2010/wordprocessingGroup" xmlns:wpi="http://schemas.microsoft.com/office/word/2010/wordprocessingInk" xmlns:wne="http://schemas.microsoft.com/office/word/2006/wordml" xmlns:wps="http://schemas.microsoft.com/office/word/2010/wordprocessingShape" mc:Ignorable="w14 w15 w16se w16cid w16 w16cex w16sdtdh w16du wp14">
   <w:abstractNum w:abstractNumId="0" w15:restartNumberingAfterBreak="0">
+    <w:nsid w:val="12B9702C"/>
+    <w:multiLevelType w:val="multilevel"/>
+    <w:tmpl w:val="172C3298"/>
+    <w:lvl w:ilvl="0">
+      <w:start w:val="1"/>
+      <w:numFmt w:val="decimal"/>
+      <w:lvlText w:val="%1."/>
+      <w:lvlJc w:val="left"/>
+      <w:pPr>
+        <w:ind w:left="720" w:hanging="360"/>
+      </w:pPr>
+      <w:rPr>
+        <w:u w:val="none"/>
+      </w:rPr>
+    </w:lvl>
+    <w:lvl w:ilvl="1">
+      <w:start w:val="1"/>
+      <w:numFmt w:val="lowerLetter"/>
+      <w:lvlText w:val="%2."/>
+      <w:lvlJc w:val="left"/>
+      <w:pPr>
+        <w:ind w:left="1440" w:hanging="360"/>
+      </w:pPr>
+      <w:rPr>
+        <w:u w:val="none"/>
+      </w:rPr>
+    </w:lvl>
+    <w:lvl w:ilvl="2">
+      <w:start w:val="1"/>
+      <w:numFmt w:val="lowerRoman"/>
+      <w:lvlText w:val="%3."/>
+      <w:lvlJc w:val="right"/>
+      <w:pPr>
+        <w:ind w:left="2160" w:hanging="360"/>
+      </w:pPr>
+      <w:rPr>
+        <w:u w:val="none"/>
+      </w:rPr>
+    </w:lvl>
+    <w:lvl w:ilvl="3">
+      <w:start w:val="1"/>
+      <w:numFmt w:val="decimal"/>
+      <w:lvlText w:val="%4."/>
+      <w:lvlJc w:val="left"/>
+      <w:pPr>
+        <w:ind w:left="2880" w:hanging="360"/>
+      </w:pPr>
+      <w:rPr>
+        <w:u w:val="none"/>
+      </w:rPr>
+    </w:lvl>
+    <w:lvl w:ilvl="4">
+      <w:start w:val="1"/>
+      <w:numFmt w:val="lowerLetter"/>
+      <w:lvlText w:val="%5."/>
+      <w:lvlJc w:val="left"/>
+      <w:pPr>
+        <w:ind w:left="3600" w:hanging="360"/>
+      </w:pPr>
+      <w:rPr>
+        <w:u w:val="none"/>
+      </w:rPr>
+    </w:lvl>
+    <w:lvl w:ilvl="5">
+      <w:start w:val="1"/>
+      <w:numFmt w:val="lowerRoman"/>
+      <w:lvlText w:val="%6."/>
+      <w:lvlJc w:val="right"/>
+      <w:pPr>
+        <w:ind w:left="4320" w:hanging="360"/>
+      </w:pPr>
+      <w:rPr>
+        <w:u w:val="none"/>
+      </w:rPr>
+    </w:lvl>
+    <w:lvl w:ilvl="6">
+      <w:start w:val="1"/>
+      <w:numFmt w:val="decimal"/>
+      <w:lvlText w:val="%7."/>
+      <w:lvlJc w:val="left"/>
+      <w:pPr>
+        <w:ind w:left="5040" w:hanging="360"/>
+      </w:pPr>
+      <w:rPr>
+        <w:u w:val="none"/>
+      </w:rPr>
+    </w:lvl>
+    <w:lvl w:ilvl="7">
+      <w:start w:val="1"/>
+      <w:numFmt w:val="lowerLetter"/>
+      <w:lvlText w:val="%8."/>
+      <w:lvlJc w:val="left"/>
+      <w:pPr>
+        <w:ind w:left="5760" w:hanging="360"/>
+      </w:pPr>
+      <w:rPr>
+        <w:u w:val="none"/>
+      </w:rPr>
+    </w:lvl>
+    <w:lvl w:ilvl="8">
+      <w:start w:val="1"/>
+      <w:numFmt w:val="lowerRoman"/>
+      <w:lvlText w:val="%9."/>
+      <w:lvlJc w:val="right"/>
+      <w:pPr>
+        <w:ind w:left="6480" w:hanging="360"/>
+      </w:pPr>
+      <w:rPr>
+        <w:u w:val="none"/>
+      </w:rPr>
+    </w:lvl>
+  </w:abstractNum>
+  <w:abstractNum w:abstractNumId="1" w15:restartNumberingAfterBreak="0">
     <w:nsid w:val="14BC149F"/>
     <w:multiLevelType w:val="multilevel"/>
     <w:tmpl w:val="BD68F18E"/>
@@ -939,7 +1574,7 @@
       </w:rPr>
     </w:lvl>
   </w:abstractNum>
-  <w:abstractNum w:abstractNumId="1" w15:restartNumberingAfterBreak="0">
+  <w:abstractNum w:abstractNumId="2" w15:restartNumberingAfterBreak="0">
     <w:nsid w:val="6DCC061E"/>
     <w:multiLevelType w:val="multilevel"/>
     <w:tmpl w:val="A1F84F24"/>
@@ -1052,7 +1687,7 @@
       </w:rPr>
     </w:lvl>
   </w:abstractNum>
-  <w:abstractNum w:abstractNumId="2" w15:restartNumberingAfterBreak="0">
+  <w:abstractNum w:abstractNumId="3" w15:restartNumberingAfterBreak="0">
     <w:nsid w:val="7AA72C79"/>
     <w:multiLevelType w:val="multilevel"/>
     <w:tmpl w:val="8F3A4156"/>
@@ -1166,13 +1801,16 @@
     </w:lvl>
   </w:abstractNum>
   <w:num w:numId="1" w16cid:durableId="395015027">
-    <w:abstractNumId w:val="0"/>
+    <w:abstractNumId w:val="1"/>
   </w:num>
   <w:num w:numId="2" w16cid:durableId="1928079803">
-    <w:abstractNumId w:val="1"/>
+    <w:abstractNumId w:val="2"/>
   </w:num>
   <w:num w:numId="3" w16cid:durableId="1808549869">
-    <w:abstractNumId w:val="2"/>
+    <w:abstractNumId w:val="3"/>
+  </w:num>
+  <w:num w:numId="4" w16cid:durableId="1254165203">
+    <w:abstractNumId w:val="0"/>
   </w:num>
 </w:numbering>
 </file>
@@ -1685,6 +2323,17 @@
       <w:lang w:val="en"/>
     </w:rPr>
   </w:style>
+  <w:style w:type="paragraph" w:styleId="ListParagraph">
+    <w:name w:val="List Paragraph"/>
+    <w:basedOn w:val="Normal"/>
+    <w:uiPriority w:val="34"/>
+    <w:qFormat/>
+    <w:rsid w:val="00F572CA"/>
+    <w:pPr>
+      <w:ind w:left="720"/>
+      <w:contextualSpacing/>
+    </w:pPr>
+  </w:style>
 </w:styles>
 </file>
 

</xml_diff>